<commit_message>
Minor UPDs[1]: making code more readable, adding comments
</commit_message>
<xml_diff>
--- a/Tutorials/03-AccelerationStructure/03-AccelerationStructure.docx
+++ b/Tutorials/03-AccelerationStructure/03-AccelerationStructure.docx
@@ -5079,8 +5079,6 @@
       <w:r>
         <w:t xml:space="preserve"> done through UAV barriers.</w:t>
       </w:r>
-      <w:bookmarkStart w:id="0" w:name="_GoBack"/>
-      <w:bookmarkEnd w:id="0"/>
     </w:p>
     <w:p>
       <w:pPr>
@@ -6714,7 +6712,7 @@
           <w:b/>
           <w:bCs/>
         </w:rPr>
-        <w:t xml:space="preserve">This command will note be processed </w:t>
+        <w:t xml:space="preserve">This command will not be processed </w:t>
       </w:r>
       <w:r>
         <w:rPr>
@@ -7621,21 +7619,12 @@
       <w:pPr>
         <w:pStyle w:val="Heading1"/>
       </w:pPr>
+      <w:r>
+        <w:lastRenderedPageBreak/>
+        <w:t>Top-Level Acceleration Structure</w:t>
+      </w:r>
     </w:p>
     <w:p>
-      <w:pPr>
-        <w:pStyle w:val="Heading1"/>
-      </w:pPr>
-    </w:p>
-    <w:p>
-      <w:pPr>
-        <w:pStyle w:val="Heading1"/>
-      </w:pPr>
-      <w:r>
-        <w:t>Top-Level Acceleration Structure</w:t>
-      </w:r>
-    </w:p>
-    <w:p>
       <w:r>
         <w:t xml:space="preserve">The TLAS is an opaque data structure that represents the entire scene. As you recall, </w:t>
       </w:r>
@@ -7643,7 +7632,14 @@
         <w:t>BLAS</w:t>
       </w:r>
       <w:r>
-        <w:t xml:space="preserve"> represents objects in local space. The TLAS references the bottom-level structures, with each reference containing local-to-world transformation matrix.</w:t>
+        <w:t xml:space="preserve"> represents objects in local space. The TLAS references the bottom-level structures, </w:t>
+      </w:r>
+      <w:r>
+        <w:rPr>
+          <w:b/>
+          <w:highlight w:val="yellow"/>
+        </w:rPr>
+        <w:t>with each reference containing local-to-world transformation matrix.</w:t>
       </w:r>
     </w:p>
     <w:p>
@@ -8937,11 +8933,11 @@
       <w:r>
         <w:t xml:space="preserve">The only </w:t>
       </w:r>
-      <w:bookmarkStart w:id="1" w:name="_Hlk507064183"/>
+      <w:bookmarkStart w:id="0" w:name="_Hlk507064183"/>
       <w:r>
         <w:t xml:space="preserve">difference </w:t>
       </w:r>
-      <w:bookmarkEnd w:id="1"/>
+      <w:bookmarkEnd w:id="0"/>
       <w:r>
         <w:t xml:space="preserve">is the </w:t>
       </w:r>
@@ -10418,7 +10414,6 @@
           <w:szCs w:val="19"/>
           <w:lang w:bidi="he-IL"/>
         </w:rPr>
-        <w:lastRenderedPageBreak/>
         <w:t>InstanceContributionToHitGroupIndex</w:t>
       </w:r>
       <w:proofErr w:type="spellEnd"/>
@@ -10447,6 +10442,7 @@
         </w:rPr>
       </w:pPr>
       <w:r>
+        <w:lastRenderedPageBreak/>
         <w:t xml:space="preserve">There are numerous options for the </w:t>
       </w:r>
       <w:r>
@@ -10675,7 +10671,7 @@
       <w:r>
         <w:t xml:space="preserve">to insert a UAV barrier for the result buffer. This step is required because </w:t>
       </w:r>
-      <w:bookmarkStart w:id="2" w:name="_Hlk509660987"/>
+      <w:bookmarkStart w:id="1" w:name="_Hlk509660987"/>
       <w:r>
         <w:t xml:space="preserve">we need to make sure that the write operation performed in </w:t>
       </w:r>
@@ -10701,7 +10697,7 @@
       <w:r>
         <w:t>)</w:t>
       </w:r>
-      <w:bookmarkEnd w:id="2"/>
+      <w:bookmarkEnd w:id="1"/>
       <w:r>
         <w:t xml:space="preserve"> </w:t>
       </w:r>
@@ -11310,6 +11306,7 @@
     </w:p>
     <w:p/>
     <w:p>
+      <w:bookmarkStart w:id="2" w:name="_GoBack"/>
       <w:r>
         <w:t>Note that we need to store both top-level and bottom-level structures. The scratch buffers and the instance</w:t>
       </w:r>
@@ -11320,6 +11317,7 @@
         <w:t>desc buffers will be released automatically once the local variable holding their smart pointer goes out of scope.</w:t>
       </w:r>
     </w:p>
+    <w:bookmarkEnd w:id="2"/>
     <w:p>
       <w:r>
         <w:t>And that’s it! We have acceleration structures, which means one major concept of DXRT is behind us!</w:t>
@@ -12413,7 +12411,6 @@
   <w:style w:type="character" w:default="1" w:styleId="DefaultParagraphFont">
     <w:name w:val="Default Paragraph Font"/>
     <w:uiPriority w:val="1"/>
-    <w:semiHidden/>
     <w:unhideWhenUsed/>
   </w:style>
   <w:style w:type="table" w:default="1" w:styleId="TableNormal">
@@ -12862,7 +12859,7 @@
 </file>
 
 <file path=customXml/itemProps1.xml><?xml version="1.0" encoding="utf-8"?>
-<ds:datastoreItem xmlns:ds="http://schemas.openxmlformats.org/officeDocument/2006/customXml" ds:itemID="{BBC28E5D-E0C6-4DC0-AF59-13A6FBC0D672}">
+<ds:datastoreItem xmlns:ds="http://schemas.openxmlformats.org/officeDocument/2006/customXml" ds:itemID="{C24BEB76-10AC-472E-A5AE-035EAD1E4521}">
   <ds:schemaRefs>
     <ds:schemaRef ds:uri="http://schemas.openxmlformats.org/officeDocument/2006/bibliography"/>
   </ds:schemaRefs>

</xml_diff>